<commit_message>
added backup, added research strategy
</commit_message>
<xml_diff>
--- a/Research Strategy.docx
+++ b/Research Strategy.docx
@@ -4,19 +4,111 @@
   <w:body>
     <w:p>
       <w:r>
-        <w:t>Unity’s documentation website is helpful for quickly searching for syntax</w:t>
+        <w:t>Start of semester:</w:t>
       </w:r>
     </w:p>
     <w:p>
       <w:r>
-        <w:t xml:space="preserve">For help on specific problems, unity’s questions site I found is </w:t>
+        <w:t>Unity’s documentation website is helpful for quickly searching for syntax</w:t>
+      </w:r>
+    </w:p>
+    <w:p>
+      <w:r>
+        <w:t xml:space="preserve">For help on specific problems, unity’s questions site I found is best </w:t>
+      </w:r>
+    </w:p>
+    <w:p/>
+    <w:p>
+      <w:r>
+        <w:t>End of semester:</w:t>
+      </w:r>
+    </w:p>
+    <w:p>
+      <w:proofErr w:type="spellStart"/>
+      <w:r>
+        <w:t>Stackoverflow</w:t>
+      </w:r>
+      <w:proofErr w:type="spellEnd"/>
+      <w:r>
+        <w:t xml:space="preserve"> and unity forums are by far the best place for solving bugs.</w:t>
+      </w:r>
+    </w:p>
+    <w:p>
+      <w:r>
+        <w:t>Unity documentation is helpful for implementing new functionality</w:t>
+      </w:r>
+      <w:r>
+        <w:t xml:space="preserve">/browsing to see what unity can </w:t>
+      </w:r>
+      <w:proofErr w:type="gramStart"/>
+      <w:r>
+        <w:t>do</w:t>
+      </w:r>
+      <w:r>
+        <w:t>, but</w:t>
+      </w:r>
+      <w:proofErr w:type="gramEnd"/>
+      <w:r>
+        <w:t xml:space="preserve"> is difficulty to </w:t>
+      </w:r>
+      <w:r>
+        <w:t>navigate and find</w:t>
+      </w:r>
+      <w:r>
+        <w:t xml:space="preserve"> what </w:t>
+      </w:r>
+      <w:proofErr w:type="spellStart"/>
+      <w:r>
+        <w:t>your</w:t>
+      </w:r>
+      <w:proofErr w:type="spellEnd"/>
+      <w:r>
+        <w:t xml:space="preserve"> looking for.</w:t>
+      </w:r>
+    </w:p>
+    <w:p>
+      <w:r>
+        <w:t xml:space="preserve">Playing/watching VR games on </w:t>
+      </w:r>
+      <w:proofErr w:type="spellStart"/>
+      <w:r>
+        <w:t>youtube</w:t>
+      </w:r>
+      <w:proofErr w:type="spellEnd"/>
+      <w:r>
+        <w:t xml:space="preserve"> is great for finding new game mechanic ideas to try out.</w:t>
+      </w:r>
+    </w:p>
+    <w:p>
+      <w:r>
+        <w:t xml:space="preserve">Overall its difficult to see if a new VR mechanic will work because it seems the best way to test it is to </w:t>
+      </w:r>
+      <w:proofErr w:type="gramStart"/>
+      <w:r>
+        <w:t>actually build</w:t>
+      </w:r>
+      <w:proofErr w:type="gramEnd"/>
+      <w:r>
+        <w:t xml:space="preserve"> it and try it which sucks cause that can take up lots of time.</w:t>
+      </w:r>
+    </w:p>
+    <w:p/>
+    <w:p>
+      <w:r>
+        <w:t>Future idea</w:t>
       </w:r>
       <w:bookmarkStart w:id="0" w:name="_GoBack"/>
       <w:bookmarkEnd w:id="0"/>
       <w:r>
-        <w:t xml:space="preserve">best </w:t>
+        <w:t xml:space="preserve">: </w:t>
       </w:r>
     </w:p>
+    <w:p>
+      <w:r>
+        <w:t>Using game dev communities on Discord to talk and get help from people.</w:t>
+      </w:r>
+    </w:p>
+    <w:p/>
     <w:sectPr>
       <w:pgSz w:w="12240" w:h="15840"/>
       <w:pgMar w:top="1440" w:right="1440" w:bottom="1440" w:left="1440" w:header="720" w:footer="720" w:gutter="0"/>

</xml_diff>